<commit_message>
updated Report with pyramid comparison
</commit_message>
<xml_diff>
--- a/Report/Report.docx
+++ b/Report/Report.docx
@@ -1,6 +1,6 @@
 
 <file path=word/document.xml><?xml version="1.0" encoding="utf-8"?>
-<w:document xmlns:wpc="http://schemas.microsoft.com/office/word/2010/wordprocessingCanvas" xmlns:mc="http://schemas.openxmlformats.org/markup-compatibility/2006" xmlns:o="urn:schemas-microsoft-com:office:office" xmlns:r="http://schemas.openxmlformats.org/officeDocument/2006/relationships" xmlns:m="http://schemas.openxmlformats.org/officeDocument/2006/math" xmlns:v="urn:schemas-microsoft-com:vml" xmlns:wp14="http://schemas.microsoft.com/office/word/2010/wordprocessingDrawing" xmlns:wp="http://schemas.openxmlformats.org/drawingml/2006/wordprocessingDrawing" xmlns:w10="urn:schemas-microsoft-com:office:word" xmlns:w="http://schemas.openxmlformats.org/wordprocessingml/2006/main" xmlns:w14="http://schemas.microsoft.com/office/word/2010/wordml" xmlns:w15="http://schemas.microsoft.com/office/word/2012/wordml" xmlns:wpg="http://schemas.microsoft.com/office/word/2010/wordprocessingGroup" xmlns:wpi="http://schemas.microsoft.com/office/word/2010/wordprocessingInk" xmlns:wne="http://schemas.microsoft.com/office/word/2006/wordml" xmlns:wps="http://schemas.microsoft.com/office/word/2010/wordprocessingShape" mc:Ignorable="w14 w15 wp14">
+<w:document xmlns:wpc="http://schemas.microsoft.com/office/word/2010/wordprocessingCanvas" xmlns:mo="http://schemas.microsoft.com/office/mac/office/2008/main" xmlns:mc="http://schemas.openxmlformats.org/markup-compatibility/2006" xmlns:mv="urn:schemas-microsoft-com:mac:vml" xmlns:o="urn:schemas-microsoft-com:office:office" xmlns:r="http://schemas.openxmlformats.org/officeDocument/2006/relationships" xmlns:m="http://schemas.openxmlformats.org/officeDocument/2006/math" xmlns:v="urn:schemas-microsoft-com:vml" xmlns:wp14="http://schemas.microsoft.com/office/word/2010/wordprocessingDrawing" xmlns:wp="http://schemas.openxmlformats.org/drawingml/2006/wordprocessingDrawing" xmlns:w10="urn:schemas-microsoft-com:office:word" xmlns:w="http://schemas.openxmlformats.org/wordprocessingml/2006/main" xmlns:w14="http://schemas.microsoft.com/office/word/2010/wordml" xmlns:w15="http://schemas.microsoft.com/office/word/2012/wordml" xmlns:wpg="http://schemas.microsoft.com/office/word/2010/wordprocessingGroup" xmlns:wpi="http://schemas.microsoft.com/office/word/2010/wordprocessingInk" xmlns:wne="http://schemas.microsoft.com/office/word/2006/wordml" xmlns:wps="http://schemas.microsoft.com/office/word/2010/wordprocessingShape" mc:Ignorable="w14 w15 wp14">
   <w:body>
     <w:p>
       <w:pPr>
@@ -125,17 +125,8 @@
           <w:sz w:val="24"/>
           <w:szCs w:val="24"/>
         </w:rPr>
-        <w:t xml:space="preserve">Jeremy </w:t>
-      </w:r>
-      <w:proofErr w:type="spellStart"/>
-      <w:r>
-        <w:rPr>
-          <w:sz w:val="24"/>
-          <w:szCs w:val="24"/>
-        </w:rPr>
-        <w:t>Geaslen</w:t>
-      </w:r>
-      <w:proofErr w:type="spellEnd"/>
+        <w:t>Jeremy Geaslen</w:t>
+      </w:r>
     </w:p>
     <w:p>
       <w:pPr>
@@ -151,17 +142,8 @@
           <w:sz w:val="24"/>
           <w:szCs w:val="24"/>
         </w:rPr>
-        <w:t xml:space="preserve">Jay </w:t>
-      </w:r>
-      <w:proofErr w:type="spellStart"/>
-      <w:r>
-        <w:rPr>
-          <w:sz w:val="24"/>
-          <w:szCs w:val="24"/>
-        </w:rPr>
-        <w:t>Vora</w:t>
-      </w:r>
-      <w:proofErr w:type="spellEnd"/>
+        <w:t>Jay Vora</w:t>
+      </w:r>
     </w:p>
     <w:p>
       <w:pPr>
@@ -1705,7 +1687,7 @@
           <w:lang w:eastAsia="en-US"/>
         </w:rPr>
         <w:drawing>
-          <wp:inline distT="0" distB="0" distL="0" distR="0">
+          <wp:inline distT="0" distB="0" distL="0" distR="0" wp14:anchorId="1FF2EBB7" wp14:editId="45499B94">
             <wp:extent cx="5324475" cy="3990975"/>
             <wp:effectExtent l="0" t="0" r="0" b="0"/>
             <wp:docPr id="1" name="Picture 1"/>
@@ -1805,7 +1787,7 @@
         </w:rPr>
         <w:lastRenderedPageBreak/>
         <w:drawing>
-          <wp:inline distT="0" distB="0" distL="0" distR="0">
+          <wp:inline distT="0" distB="0" distL="0" distR="0" wp14:anchorId="33E25D46" wp14:editId="0E211E79">
             <wp:extent cx="5324475" cy="3990975"/>
             <wp:effectExtent l="0" t="0" r="0" b="0"/>
             <wp:docPr id="2" name="Picture 2"/>
@@ -1895,7 +1877,7 @@
           <w:lang w:eastAsia="en-US"/>
         </w:rPr>
         <w:drawing>
-          <wp:inline distT="0" distB="0" distL="0" distR="0">
+          <wp:inline distT="0" distB="0" distL="0" distR="0" wp14:anchorId="279ACBD8" wp14:editId="788AE6AC">
             <wp:extent cx="4972050" cy="3785870"/>
             <wp:effectExtent l="0" t="0" r="0" b="5080"/>
             <wp:docPr id="3" name="Picture 3"/>
@@ -2193,8 +2175,434 @@
           <w:szCs w:val="24"/>
         </w:rPr>
       </w:pPr>
+      <w:r>
+        <w:rPr>
+          <w:sz w:val="24"/>
+          <w:szCs w:val="24"/>
+        </w:rPr>
+        <w:br w:type="page"/>
+      </w:r>
+    </w:p>
+    <w:p>
+      <w:pPr>
+        <w:rPr>
+          <w:sz w:val="24"/>
+          <w:szCs w:val="24"/>
+        </w:rPr>
+      </w:pPr>
+      <w:r>
+        <w:rPr>
+          <w:sz w:val="24"/>
+          <w:szCs w:val="24"/>
+        </w:rPr>
+        <w:lastRenderedPageBreak/>
+        <w:t>Brick</w:t>
+      </w:r>
+      <w:r>
+        <w:rPr>
+          <w:sz w:val="24"/>
+          <w:szCs w:val="24"/>
+        </w:rPr>
+        <w:t xml:space="preserve"> Element </w:t>
+      </w:r>
+      <w:r>
+        <w:rPr>
+          <w:sz w:val="24"/>
+          <w:szCs w:val="24"/>
+        </w:rPr>
+        <w:t>Comparison</w:t>
+      </w:r>
+    </w:p>
+    <w:p>
+      <w:pPr>
+        <w:pStyle w:val="ListParagraph"/>
+        <w:numPr>
+          <w:ilvl w:val="0"/>
+          <w:numId w:val="1"/>
+        </w:numPr>
+        <w:rPr>
+          <w:sz w:val="24"/>
+          <w:szCs w:val="24"/>
+        </w:rPr>
+      </w:pPr>
+      <w:r>
+        <w:rPr>
+          <w:sz w:val="24"/>
+          <w:szCs w:val="24"/>
+        </w:rPr>
+        <w:t>Pyramid</w:t>
+      </w:r>
+      <w:r>
+        <w:rPr>
+          <w:sz w:val="24"/>
+          <w:szCs w:val="24"/>
+        </w:rPr>
+        <w:t xml:space="preserve"> </w:t>
+      </w:r>
+    </w:p>
+    <w:p>
+      <w:pPr>
+        <w:ind w:left="360"/>
+        <w:jc w:val="center"/>
+        <w:rPr>
+          <w:sz w:val="24"/>
+          <w:szCs w:val="24"/>
+        </w:rPr>
+      </w:pPr>
+      <w:r>
+        <w:rPr>
+          <w:sz w:val="24"/>
+          <w:szCs w:val="24"/>
+        </w:rPr>
+        <w:t>Table 2</w:t>
+      </w:r>
+      <w:r>
+        <w:rPr>
+          <w:sz w:val="24"/>
+          <w:szCs w:val="24"/>
+        </w:rPr>
+        <w:t>.  Deflection Comparison for x deflection</w:t>
+      </w:r>
+      <w:r>
+        <w:rPr>
+          <w:sz w:val="24"/>
+          <w:szCs w:val="24"/>
+        </w:rPr>
+        <w:t xml:space="preserve"> at tip</w:t>
+      </w:r>
+    </w:p>
+    <w:tbl>
+      <w:tblPr>
+        <w:tblStyle w:val="TableGrid"/>
+        <w:tblW w:w="0" w:type="auto"/>
+        <w:tblInd w:w="720" w:type="dxa"/>
+        <w:tblLook w:val="04A0" w:firstRow="1" w:lastRow="0" w:firstColumn="1" w:lastColumn="0" w:noHBand="0" w:noVBand="1"/>
+      </w:tblPr>
+      <w:tblGrid>
+        <w:gridCol w:w="2157"/>
+        <w:gridCol w:w="2157"/>
+        <w:gridCol w:w="2158"/>
+        <w:gridCol w:w="2158"/>
+      </w:tblGrid>
+      <w:tr>
+        <w:tc>
+          <w:tcPr>
+            <w:tcW w:w="2157" w:type="dxa"/>
+            <w:vAlign w:val="bottom"/>
+          </w:tcPr>
+          <w:p>
+            <w:pPr>
+              <w:jc w:val="center"/>
+              <w:rPr>
+                <w:rFonts w:ascii="Calibri" w:hAnsi="Calibri"/>
+                <w:color w:val="000000"/>
+              </w:rPr>
+            </w:pPr>
+          </w:p>
+        </w:tc>
+        <w:tc>
+          <w:tcPr>
+            <w:tcW w:w="2157" w:type="dxa"/>
+            <w:vAlign w:val="bottom"/>
+          </w:tcPr>
+          <w:p>
+            <w:pPr>
+              <w:jc w:val="center"/>
+              <w:rPr>
+                <w:rFonts w:ascii="Calibri" w:hAnsi="Calibri"/>
+                <w:color w:val="000000"/>
+              </w:rPr>
+            </w:pPr>
+            <w:r>
+              <w:rPr>
+                <w:rFonts w:ascii="Calibri" w:hAnsi="Calibri"/>
+                <w:color w:val="000000"/>
+              </w:rPr>
+              <w:t>ANSYS</w:t>
+            </w:r>
+          </w:p>
+        </w:tc>
+        <w:tc>
+          <w:tcPr>
+            <w:tcW w:w="2158" w:type="dxa"/>
+            <w:vAlign w:val="bottom"/>
+          </w:tcPr>
+          <w:p>
+            <w:pPr>
+              <w:jc w:val="center"/>
+              <w:rPr>
+                <w:rFonts w:ascii="Calibri" w:hAnsi="Calibri"/>
+                <w:color w:val="000000"/>
+              </w:rPr>
+            </w:pPr>
+            <w:r>
+              <w:rPr>
+                <w:rFonts w:ascii="Calibri" w:hAnsi="Calibri"/>
+                <w:color w:val="000000"/>
+              </w:rPr>
+              <w:t>WFEM</w:t>
+            </w:r>
+          </w:p>
+        </w:tc>
+        <w:tc>
+          <w:tcPr>
+            <w:tcW w:w="2158" w:type="dxa"/>
+            <w:vAlign w:val="bottom"/>
+          </w:tcPr>
+          <w:p>
+            <w:pPr>
+              <w:jc w:val="center"/>
+              <w:rPr>
+                <w:rFonts w:ascii="Calibri" w:hAnsi="Calibri"/>
+                <w:color w:val="000000"/>
+              </w:rPr>
+            </w:pPr>
+            <w:r>
+              <w:rPr>
+                <w:rFonts w:ascii="Calibri" w:hAnsi="Calibri"/>
+                <w:color w:val="000000"/>
+              </w:rPr>
+              <w:t>Difference</w:t>
+            </w:r>
+          </w:p>
+        </w:tc>
+      </w:tr>
+      <w:tr>
+        <w:tc>
+          <w:tcPr>
+            <w:tcW w:w="2157" w:type="dxa"/>
+            <w:vAlign w:val="bottom"/>
+          </w:tcPr>
+          <w:p>
+            <w:pPr>
+              <w:jc w:val="center"/>
+              <w:rPr>
+                <w:rFonts w:ascii="Calibri" w:hAnsi="Calibri"/>
+                <w:color w:val="000000"/>
+              </w:rPr>
+            </w:pPr>
+            <w:r>
+              <w:rPr>
+                <w:rFonts w:ascii="Calibri" w:hAnsi="Calibri"/>
+                <w:color w:val="000000"/>
+              </w:rPr>
+              <w:t>x deflection</w:t>
+            </w:r>
+          </w:p>
+        </w:tc>
+        <w:tc>
+          <w:tcPr>
+            <w:tcW w:w="2157" w:type="dxa"/>
+            <w:vAlign w:val="bottom"/>
+          </w:tcPr>
+          <w:p>
+            <w:pPr>
+              <w:jc w:val="center"/>
+              <w:rPr>
+                <w:rFonts w:ascii="Calibri" w:hAnsi="Calibri"/>
+                <w:color w:val="000000"/>
+              </w:rPr>
+            </w:pPr>
+            <w:r>
+              <w:rPr>
+                <w:rFonts w:ascii="Calibri" w:hAnsi="Calibri"/>
+                <w:color w:val="000000"/>
+              </w:rPr>
+              <w:t>0.346E-9</w:t>
+            </w:r>
+          </w:p>
+        </w:tc>
+        <w:tc>
+          <w:tcPr>
+            <w:tcW w:w="2158" w:type="dxa"/>
+            <w:vAlign w:val="bottom"/>
+          </w:tcPr>
+          <w:p>
+            <w:pPr>
+              <w:jc w:val="center"/>
+              <w:rPr>
+                <w:rFonts w:ascii="Calibri" w:hAnsi="Calibri"/>
+                <w:color w:val="000000"/>
+              </w:rPr>
+            </w:pPr>
+            <w:r>
+              <w:rPr>
+                <w:rFonts w:ascii="Calibri" w:hAnsi="Calibri"/>
+                <w:color w:val="000000"/>
+              </w:rPr>
+              <w:t>0.246E-9</w:t>
+            </w:r>
+          </w:p>
+        </w:tc>
+        <w:tc>
+          <w:tcPr>
+            <w:tcW w:w="2158" w:type="dxa"/>
+            <w:vAlign w:val="bottom"/>
+          </w:tcPr>
+          <w:p>
+            <w:pPr>
+              <w:jc w:val="center"/>
+              <w:rPr>
+                <w:rFonts w:ascii="Calibri" w:hAnsi="Calibri"/>
+                <w:color w:val="000000"/>
+              </w:rPr>
+            </w:pPr>
+            <w:r>
+              <w:rPr>
+                <w:rFonts w:ascii="Calibri" w:hAnsi="Calibri"/>
+                <w:color w:val="000000"/>
+              </w:rPr>
+              <w:t>29</w:t>
+            </w:r>
+            <w:r>
+              <w:rPr>
+                <w:rFonts w:ascii="Calibri" w:hAnsi="Calibri"/>
+                <w:color w:val="000000"/>
+              </w:rPr>
+              <w:t>%</w:t>
+            </w:r>
+          </w:p>
+        </w:tc>
+      </w:tr>
+    </w:tbl>
+    <w:p>
+      <w:pPr>
+        <w:rPr>
+          <w:sz w:val="24"/>
+          <w:szCs w:val="24"/>
+        </w:rPr>
+      </w:pPr>
+    </w:p>
+    <w:p>
+      <w:pPr>
+        <w:rPr>
+          <w:sz w:val="24"/>
+          <w:szCs w:val="24"/>
+        </w:rPr>
+      </w:pPr>
       <w:bookmarkStart w:id="0" w:name="_GoBack"/>
       <w:bookmarkEnd w:id="0"/>
+      <w:r>
+        <w:rPr>
+          <w:noProof/>
+          <w:sz w:val="24"/>
+          <w:szCs w:val="24"/>
+          <w:lang w:eastAsia="en-US"/>
+        </w:rPr>
+        <w:drawing>
+          <wp:inline distT="0" distB="0" distL="0" distR="0" wp14:anchorId="03C04016" wp14:editId="0167392E">
+            <wp:extent cx="5943600" cy="3784600"/>
+            <wp:effectExtent l="0" t="0" r="0" b="0"/>
+            <wp:docPr id="4" name="Picture 4" descr="../Ansys/Pyramid/pyramid_deformetion.jpg"/>
+            <wp:cNvGraphicFramePr>
+              <a:graphicFrameLocks xmlns:a="http://schemas.openxmlformats.org/drawingml/2006/main" noChangeAspect="1"/>
+            </wp:cNvGraphicFramePr>
+            <a:graphic xmlns:a="http://schemas.openxmlformats.org/drawingml/2006/main">
+              <a:graphicData uri="http://schemas.openxmlformats.org/drawingml/2006/picture">
+                <pic:pic xmlns:pic="http://schemas.openxmlformats.org/drawingml/2006/picture">
+                  <pic:nvPicPr>
+                    <pic:cNvPr id="0" name="Picture 1" descr="../Ansys/Pyramid/pyramid_deformetion.jpg"/>
+                    <pic:cNvPicPr>
+                      <a:picLocks noChangeAspect="1" noChangeArrowheads="1"/>
+                    </pic:cNvPicPr>
+                  </pic:nvPicPr>
+                  <pic:blipFill>
+                    <a:blip r:embed="rId8">
+                      <a:extLst>
+                        <a:ext uri="{28A0092B-C50C-407E-A947-70E740481C1C}">
+                          <a14:useLocalDpi xmlns:a14="http://schemas.microsoft.com/office/drawing/2010/main" val="0"/>
+                        </a:ext>
+                      </a:extLst>
+                    </a:blip>
+                    <a:srcRect/>
+                    <a:stretch>
+                      <a:fillRect/>
+                    </a:stretch>
+                  </pic:blipFill>
+                  <pic:spPr bwMode="auto">
+                    <a:xfrm>
+                      <a:off x="0" y="0"/>
+                      <a:ext cx="5943600" cy="3784600"/>
+                    </a:xfrm>
+                    <a:prstGeom prst="rect">
+                      <a:avLst/>
+                    </a:prstGeom>
+                    <a:noFill/>
+                    <a:ln>
+                      <a:noFill/>
+                    </a:ln>
+                  </pic:spPr>
+                </pic:pic>
+              </a:graphicData>
+            </a:graphic>
+          </wp:inline>
+        </w:drawing>
+      </w:r>
+    </w:p>
+    <w:p>
+      <w:pPr>
+        <w:rPr>
+          <w:sz w:val="24"/>
+          <w:szCs w:val="24"/>
+        </w:rPr>
+      </w:pPr>
+      <w:r>
+        <w:rPr>
+          <w:noProof/>
+          <w:sz w:val="24"/>
+          <w:szCs w:val="24"/>
+          <w:lang w:eastAsia="en-US"/>
+        </w:rPr>
+        <w:lastRenderedPageBreak/>
+        <w:drawing>
+          <wp:inline distT="0" distB="0" distL="0" distR="0" wp14:anchorId="2B712A63" wp14:editId="2F73D961">
+            <wp:extent cx="5930900" cy="4445000"/>
+            <wp:effectExtent l="0" t="0" r="12700" b="0"/>
+            <wp:docPr id="5" name="Picture 5" descr="tempFigure.png"/>
+            <wp:cNvGraphicFramePr>
+              <a:graphicFrameLocks xmlns:a="http://schemas.openxmlformats.org/drawingml/2006/main" noChangeAspect="1"/>
+            </wp:cNvGraphicFramePr>
+            <a:graphic xmlns:a="http://schemas.openxmlformats.org/drawingml/2006/main">
+              <a:graphicData uri="http://schemas.openxmlformats.org/drawingml/2006/picture">
+                <pic:pic xmlns:pic="http://schemas.openxmlformats.org/drawingml/2006/picture">
+                  <pic:nvPicPr>
+                    <pic:cNvPr id="0" name="Picture 2" descr="tempFigure.png"/>
+                    <pic:cNvPicPr>
+                      <a:picLocks noChangeAspect="1" noChangeArrowheads="1"/>
+                    </pic:cNvPicPr>
+                  </pic:nvPicPr>
+                  <pic:blipFill>
+                    <a:blip r:embed="rId9">
+                      <a:extLst>
+                        <a:ext uri="{28A0092B-C50C-407E-A947-70E740481C1C}">
+                          <a14:useLocalDpi xmlns:a14="http://schemas.microsoft.com/office/drawing/2010/main" val="0"/>
+                        </a:ext>
+                      </a:extLst>
+                    </a:blip>
+                    <a:srcRect/>
+                    <a:stretch>
+                      <a:fillRect/>
+                    </a:stretch>
+                  </pic:blipFill>
+                  <pic:spPr bwMode="auto">
+                    <a:xfrm>
+                      <a:off x="0" y="0"/>
+                      <a:ext cx="5930900" cy="4445000"/>
+                    </a:xfrm>
+                    <a:prstGeom prst="rect">
+                      <a:avLst/>
+                    </a:prstGeom>
+                    <a:noFill/>
+                    <a:ln>
+                      <a:noFill/>
+                    </a:ln>
+                  </pic:spPr>
+                </pic:pic>
+              </a:graphicData>
+            </a:graphic>
+          </wp:inline>
+        </w:drawing>
+      </w:r>
     </w:p>
     <w:sectPr>
       <w:pgSz w:w="12240" w:h="15840"/>
@@ -2207,8 +2615,8 @@
 </file>
 
 <file path=word/numbering.xml><?xml version="1.0" encoding="utf-8"?>
-<w:numbering xmlns:wpc="http://schemas.microsoft.com/office/word/2010/wordprocessingCanvas" xmlns:mc="http://schemas.openxmlformats.org/markup-compatibility/2006" xmlns:o="urn:schemas-microsoft-com:office:office" xmlns:r="http://schemas.openxmlformats.org/officeDocument/2006/relationships" xmlns:m="http://schemas.openxmlformats.org/officeDocument/2006/math" xmlns:v="urn:schemas-microsoft-com:vml" xmlns:wp14="http://schemas.microsoft.com/office/word/2010/wordprocessingDrawing" xmlns:wp="http://schemas.openxmlformats.org/drawingml/2006/wordprocessingDrawing" xmlns:w10="urn:schemas-microsoft-com:office:word" xmlns:w="http://schemas.openxmlformats.org/wordprocessingml/2006/main" xmlns:w14="http://schemas.microsoft.com/office/word/2010/wordml" xmlns:w15="http://schemas.microsoft.com/office/word/2012/wordml" xmlns:wpg="http://schemas.microsoft.com/office/word/2010/wordprocessingGroup" xmlns:wpi="http://schemas.microsoft.com/office/word/2010/wordprocessingInk" xmlns:wne="http://schemas.microsoft.com/office/word/2006/wordml" xmlns:wps="http://schemas.microsoft.com/office/word/2010/wordprocessingShape" mc:Ignorable="w14 w15 wp14">
-  <w:abstractNum w:abstractNumId="0" w15:restartNumberingAfterBreak="0">
+<w:numbering xmlns:wpc="http://schemas.microsoft.com/office/word/2010/wordprocessingCanvas" xmlns:mo="http://schemas.microsoft.com/office/mac/office/2008/main" xmlns:mc="http://schemas.openxmlformats.org/markup-compatibility/2006" xmlns:mv="urn:schemas-microsoft-com:mac:vml" xmlns:o="urn:schemas-microsoft-com:office:office" xmlns:r="http://schemas.openxmlformats.org/officeDocument/2006/relationships" xmlns:m="http://schemas.openxmlformats.org/officeDocument/2006/math" xmlns:v="urn:schemas-microsoft-com:vml" xmlns:wp14="http://schemas.microsoft.com/office/word/2010/wordprocessingDrawing" xmlns:wp="http://schemas.openxmlformats.org/drawingml/2006/wordprocessingDrawing" xmlns:w10="urn:schemas-microsoft-com:office:word" xmlns:w="http://schemas.openxmlformats.org/wordprocessingml/2006/main" xmlns:w14="http://schemas.microsoft.com/office/word/2010/wordml" xmlns:w15="http://schemas.microsoft.com/office/word/2012/wordml" xmlns:wpg="http://schemas.microsoft.com/office/word/2010/wordprocessingGroup" xmlns:wpi="http://schemas.microsoft.com/office/word/2010/wordprocessingInk" xmlns:wne="http://schemas.microsoft.com/office/word/2006/wordml" xmlns:wps="http://schemas.microsoft.com/office/word/2010/wordprocessingShape" mc:Ignorable="w14 w15 wp14">
+  <w:abstractNum w:abstractNumId="0">
     <w:nsid w:val="11994BAB"/>
     <w:multiLevelType w:val="hybridMultilevel"/>
     <w:tmpl w:val="FA5AD69E"/>
@@ -2344,7 +2752,7 @@
       </w:pPr>
     </w:pPrDefault>
   </w:docDefaults>
-  <w:latentStyles w:defLockedState="0" w:defUIPriority="99" w:defSemiHidden="0" w:defUnhideWhenUsed="0" w:defQFormat="0" w:count="371">
+  <w:latentStyles w:defLockedState="0" w:defUIPriority="99" w:defSemiHidden="0" w:defUnhideWhenUsed="0" w:defQFormat="0" w:count="382">
     <w:lsdException w:name="Normal" w:uiPriority="0" w:qFormat="1"/>
     <w:lsdException w:name="heading 1" w:uiPriority="9" w:qFormat="1"/>
     <w:lsdException w:name="heading 2" w:semiHidden="1" w:uiPriority="9" w:unhideWhenUsed="1" w:qFormat="1"/>
@@ -2450,7 +2858,6 @@
     <w:lsdException w:name="HTML Sample" w:semiHidden="1" w:unhideWhenUsed="1"/>
     <w:lsdException w:name="HTML Typewriter" w:semiHidden="1" w:unhideWhenUsed="1"/>
     <w:lsdException w:name="HTML Variable" w:semiHidden="1" w:unhideWhenUsed="1"/>
-    <w:lsdException w:name="Normal Table" w:semiHidden="1" w:unhideWhenUsed="1"/>
     <w:lsdException w:name="annotation subject" w:semiHidden="1" w:unhideWhenUsed="1"/>
     <w:lsdException w:name="No List" w:semiHidden="1" w:unhideWhenUsed="1"/>
     <w:lsdException w:name="Outline List 1" w:semiHidden="1" w:unhideWhenUsed="1"/>
@@ -2496,11 +2903,9 @@
     <w:lsdException w:name="Table Subtle 1" w:semiHidden="1" w:unhideWhenUsed="1"/>
     <w:lsdException w:name="Table Subtle 2" w:semiHidden="1" w:unhideWhenUsed="1"/>
     <w:lsdException w:name="Table Web 1" w:semiHidden="1" w:unhideWhenUsed="1"/>
-    <w:lsdException w:name="Table Web 2" w:semiHidden="1" w:unhideWhenUsed="1"/>
     <w:lsdException w:name="Table Web 3" w:semiHidden="1" w:unhideWhenUsed="1"/>
     <w:lsdException w:name="Balloon Text" w:semiHidden="1" w:unhideWhenUsed="1"/>
     <w:lsdException w:name="Table Grid" w:uiPriority="39"/>
-    <w:lsdException w:name="Table Theme" w:semiHidden="1" w:unhideWhenUsed="1"/>
     <w:lsdException w:name="Placeholder Text" w:semiHidden="1"/>
     <w:lsdException w:name="No Spacing" w:uiPriority="1" w:qFormat="1"/>
     <w:lsdException w:name="Light Shading" w:uiPriority="60"/>
@@ -2716,6 +3121,8 @@
     <w:lsdException w:name="List Table 5 Dark Accent 6" w:uiPriority="50"/>
     <w:lsdException w:name="List Table 6 Colorful Accent 6" w:uiPriority="51"/>
     <w:lsdException w:name="List Table 7 Colorful Accent 6" w:uiPriority="52"/>
+    <w:lsdException w:name="Mention" w:semiHidden="1" w:unhideWhenUsed="1"/>
+    <w:lsdException w:name="Smart Hyperlink" w:semiHidden="1" w:unhideWhenUsed="1"/>
   </w:latentStyles>
   <w:style w:type="paragraph" w:default="1" w:styleId="Normal">
     <w:name w:val="Normal"/>
@@ -2768,6 +3175,7 @@
       <w:spacing w:after="0" w:line="240" w:lineRule="auto"/>
     </w:pPr>
     <w:tblPr>
+      <w:tblInd w:w="0" w:type="dxa"/>
       <w:tblBorders>
         <w:top w:val="single" w:sz="4" w:space="0" w:color="auto"/>
         <w:left w:val="single" w:sz="4" w:space="0" w:color="auto"/>
@@ -2776,6 +3184,12 @@
         <w:insideH w:val="single" w:sz="4" w:space="0" w:color="auto"/>
         <w:insideV w:val="single" w:sz="4" w:space="0" w:color="auto"/>
       </w:tblBorders>
+      <w:tblCellMar>
+        <w:top w:w="0" w:type="dxa"/>
+        <w:left w:w="108" w:type="dxa"/>
+        <w:bottom w:w="0" w:type="dxa"/>
+        <w:right w:w="108" w:type="dxa"/>
+      </w:tblCellMar>
     </w:tblPr>
   </w:style>
 </w:styles>

</xml_diff>